<commit_message>
Another manuscript update 061925
</commit_message>
<xml_diff>
--- a/manuscript_draft.docx
+++ b/manuscript_draft.docx
@@ -827,28 +827,7 @@
                                 <w:sz w:val="17"/>
                                 <w:szCs w:val="17"/>
                               </w:rPr>
-                              <w:t xml:space="preserve">Schematic of </w:t>
-                            </w:r>
-                            <w:r>
-                              <w:rPr>
-                                <w:sz w:val="17"/>
-                                <w:szCs w:val="17"/>
-                              </w:rPr>
-                              <w:t>un</w:t>
-                            </w:r>
-                            <w:r>
-                              <w:rPr>
-                                <w:sz w:val="17"/>
-                                <w:szCs w:val="17"/>
-                              </w:rPr>
-                              <w:t>rewarded trials.</w:t>
-                            </w:r>
-                            <w:r>
-                              <w:rPr>
-                                <w:sz w:val="17"/>
-                                <w:szCs w:val="17"/>
-                              </w:rPr>
-                              <w:t xml:space="preserve"> (L) Lose-shift. (M) Same as I but for unrewarded trials. (N) Same as J but for unrewarded trials.</w:t>
+                              <w:t>Schematic of unrewarded trials. (L) Lose-shift. (M) Same as I but for unrewarded trials. (N) Same as J but for unrewarded trials.</w:t>
                             </w:r>
                           </w:p>
                         </w:txbxContent>
@@ -938,28 +917,7 @@
                           <w:sz w:val="17"/>
                           <w:szCs w:val="17"/>
                         </w:rPr>
-                        <w:t xml:space="preserve">Schematic of </w:t>
-                      </w:r>
-                      <w:r>
-                        <w:rPr>
-                          <w:sz w:val="17"/>
-                          <w:szCs w:val="17"/>
-                        </w:rPr>
-                        <w:t>un</w:t>
-                      </w:r>
-                      <w:r>
-                        <w:rPr>
-                          <w:sz w:val="17"/>
-                          <w:szCs w:val="17"/>
-                        </w:rPr>
-                        <w:t>rewarded trials.</w:t>
-                      </w:r>
-                      <w:r>
-                        <w:rPr>
-                          <w:sz w:val="17"/>
-                          <w:szCs w:val="17"/>
-                        </w:rPr>
-                        <w:t xml:space="preserve"> (L) Lose-shift. (M) Same as I but for unrewarded trials. (N) Same as J but for unrewarded trials.</w:t>
+                        <w:t>Schematic of unrewarded trials. (L) Lose-shift. (M) Same as I but for unrewarded trials. (N) Same as J but for unrewarded trials.</w:t>
                       </w:r>
                     </w:p>
                   </w:txbxContent>
@@ -1077,16 +1035,25 @@
     </w:p>
     <w:p>
       <w:r>
-        <w:t>We next evaluated the possibility of these effects were due to an increase in non-goal directed poking. To do this, we</w:t>
+        <w:t xml:space="preserve">We next evaluated the possibility </w:t>
+      </w:r>
+      <w:r>
+        <w:t>that</w:t>
+      </w:r>
+      <w:r>
+        <w:t xml:space="preserve"> these effects were due to an increase in non-goal directed poking.</w:t>
+      </w:r>
+      <w:r>
+        <w:t xml:space="preserve"> W</w:t>
+      </w:r>
+      <w:r>
+        <w:t>e</w:t>
       </w:r>
       <w:r>
         <w:t xml:space="preserve"> </w:t>
       </w:r>
       <w:r>
-        <w:t>home-cage</w:t>
-      </w:r>
-      <w:r>
-        <w:t xml:space="preserve"> trained </w:t>
+        <w:t xml:space="preserve">home-cage trained </w:t>
       </w:r>
       <w:r>
         <w:t xml:space="preserve">6 </w:t>
@@ -1116,7 +1083,13 @@
         <w:t xml:space="preserve"> (inactive)</w:t>
       </w:r>
       <w:r>
-        <w:t xml:space="preserve">, and these probabilities never changed. </w:t>
+        <w:t xml:space="preserve">, </w:t>
+      </w:r>
+      <w:r>
+        <w:t>with no change in these probabilities</w:t>
+      </w:r>
+      <w:r>
+        <w:t xml:space="preserve">. </w:t>
       </w:r>
       <w:r>
         <w:t xml:space="preserve">We followed the same </w:t>
@@ -1147,16 +1120,16 @@
         <w:t>win-stay</w:t>
       </w:r>
       <w:r>
-        <w:t xml:space="preserve"> behavior, </w:t>
+        <w:t xml:space="preserve"> behavior</w:t>
       </w:r>
       <w:r>
         <w:t xml:space="preserve"> was not different between MK-801 and saline infusion</w:t>
       </w:r>
       <w:r>
-        <w:t xml:space="preserve">, </w:t>
-      </w:r>
-      <w:r>
-        <w:t xml:space="preserve"> (Figure S</w:t>
+        <w:t xml:space="preserve"> </w:t>
+      </w:r>
+      <w:r>
+        <w:t>(Figure S</w:t>
       </w:r>
       <w:r>
         <w:t>8</w:t>
@@ -1165,7 +1138,10 @@
         <w:t xml:space="preserve"> </w:t>
       </w:r>
       <w:r>
-        <w:t xml:space="preserve">). This suggests that  </w:t>
+        <w:t xml:space="preserve">). </w:t>
+      </w:r>
+      <w:r>
+        <w:t>These results suggest that the decreased in performance and learning observed in the bandit task after striatal NMDAR antagonism was not due to an increase in non-goal directed actions but rather by a decrease in the capacity of learning from rewards.</w:t>
       </w:r>
     </w:p>
     <w:p>
@@ -1179,19 +1155,27 @@
     </w:p>
     <w:p>
       <w:r>
-        <w:t xml:space="preserve">Our results show that NMDARs is the main driver of calcium activity of the striatum both in spontaneous and reward-related behavior, and that calcium activity is independent of spiking activity. </w:t>
-      </w:r>
-      <w:r>
-        <w:t xml:space="preserve">However, these results do not clarify what the role of NMDAR-driven striatal calcium is. </w:t>
-      </w:r>
-      <w:r>
-        <w:t>Previous studies have shown that systemic antagonism of NMDARs decreases acquisition and performance of operant learning tasks, including reversal learning. Moreover, antagonism of NMDARs in the striatum has been shown to disrupt acquisition, but not maintenance of a fixed-ratio one (FR1) operant task.</w:t>
-      </w:r>
-      <w:r>
-        <w:t xml:space="preserve"> </w:t>
-      </w:r>
-    </w:p>
-    <w:p/>
+        <w:t xml:space="preserve">Here, we demonstrated that NMDARs are the primary driver of striatal calcium </w:t>
+      </w:r>
+      <w:r>
+        <w:rPr>
+          <w:i/>
+          <w:iCs/>
+        </w:rPr>
+        <w:t>in vivo</w:t>
+      </w:r>
+      <w:r>
+        <w:t>. Moreover, we showed that NMDAR-driven calcium is necessary for moment-to-moment learning from rewards, consistent with the hypothesis that dendritic calcium functions as an eligibility trace</w:t>
+      </w:r>
+      <w:r>
+        <w:t xml:space="preserve"> that restricts reinforcement to only recent actions. </w:t>
+      </w:r>
+    </w:p>
+    <w:p>
+      <w:r>
+        <w:t xml:space="preserve">Our results are consistent with previous literature, demonstrate </w:t>
+      </w:r>
+    </w:p>
     <w:p/>
     <w:sectPr>
       <w:pgSz w:w="12240" w:h="15840"/>
@@ -1608,6 +1592,7 @@
   <w:style w:type="character" w:default="1" w:styleId="DefaultParagraphFont">
     <w:name w:val="Default Paragraph Font"/>
     <w:uiPriority w:val="1"/>
+    <w:semiHidden/>
     <w:unhideWhenUsed/>
   </w:style>
   <w:style w:type="table" w:default="1" w:styleId="TableNormal">

</xml_diff>

<commit_message>
Manuscript update and add vectorized figures
</commit_message>
<xml_diff>
--- a/manuscript_draft.docx
+++ b/manuscript_draft.docx
@@ -1,6 +1,6 @@
 
 <file path=word/document.xml><?xml version="1.0" encoding="utf-8"?>
-<w:document xmlns:wpc="http://schemas.microsoft.com/office/word/2010/wordprocessingCanvas" xmlns:cx="http://schemas.microsoft.com/office/drawing/2014/chartex" xmlns:cx1="http://schemas.microsoft.com/office/drawing/2015/9/8/chartex" xmlns:cx2="http://schemas.microsoft.com/office/drawing/2015/10/21/chartex" xmlns:cx3="http://schemas.microsoft.com/office/drawing/2016/5/9/chartex" xmlns:cx4="http://schemas.microsoft.com/office/drawing/2016/5/10/chartex" xmlns:cx5="http://schemas.microsoft.com/office/drawing/2016/5/11/chartex" xmlns:cx6="http://schemas.microsoft.com/office/drawing/2016/5/12/chartex" xmlns:cx7="http://schemas.microsoft.com/office/drawing/2016/5/13/chartex" xmlns:cx8="http://schemas.microsoft.com/office/drawing/2016/5/14/chartex" xmlns:mc="http://schemas.openxmlformats.org/markup-compatibility/2006" xmlns:aink="http://schemas.microsoft.com/office/drawing/2016/ink" xmlns:am3d="http://schemas.microsoft.com/office/drawing/2017/model3d" xmlns:o="urn:schemas-microsoft-com:office:office" xmlns:oel="http://schemas.microsoft.com/office/2019/extlst" xmlns:r="http://schemas.openxmlformats.org/officeDocument/2006/relationships" xmlns:m="http://schemas.openxmlformats.org/officeDocument/2006/math" xmlns:v="urn:schemas-microsoft-com:vml" xmlns:wp14="http://schemas.microsoft.com/office/word/2010/wordprocessingDrawing" xmlns:wp="http://schemas.openxmlformats.org/drawingml/2006/wordprocessingDrawing" xmlns:w10="urn:schemas-microsoft-com:office:word" xmlns:w="http://schemas.openxmlformats.org/wordprocessingml/2006/main" xmlns:w14="http://schemas.microsoft.com/office/word/2010/wordml" xmlns:w15="http://schemas.microsoft.com/office/word/2012/wordml" xmlns:w16cex="http://schemas.microsoft.com/office/word/2018/wordml/cex" xmlns:w16cid="http://schemas.microsoft.com/office/word/2016/wordml/cid" xmlns:w16="http://schemas.microsoft.com/office/word/2018/wordml" xmlns:w16sdtdh="http://schemas.microsoft.com/office/word/2020/wordml/sdtdatahash" xmlns:w16se="http://schemas.microsoft.com/office/word/2015/wordml/symex" xmlns:wpg="http://schemas.microsoft.com/office/word/2010/wordprocessingGroup" xmlns:wpi="http://schemas.microsoft.com/office/word/2010/wordprocessingInk" xmlns:wne="http://schemas.microsoft.com/office/word/2006/wordml" xmlns:wps="http://schemas.microsoft.com/office/word/2010/wordprocessingShape" mc:Ignorable="w14 w15 w16se w16cid w16 w16cex w16sdtdh wp14">
+<w:document xmlns:wpc="http://schemas.microsoft.com/office/word/2010/wordprocessingCanvas" xmlns:cx="http://schemas.microsoft.com/office/drawing/2014/chartex" xmlns:cx1="http://schemas.microsoft.com/office/drawing/2015/9/8/chartex" xmlns:cx2="http://schemas.microsoft.com/office/drawing/2015/10/21/chartex" xmlns:cx3="http://schemas.microsoft.com/office/drawing/2016/5/9/chartex" xmlns:cx4="http://schemas.microsoft.com/office/drawing/2016/5/10/chartex" xmlns:cx5="http://schemas.microsoft.com/office/drawing/2016/5/11/chartex" xmlns:cx6="http://schemas.microsoft.com/office/drawing/2016/5/12/chartex" xmlns:cx7="http://schemas.microsoft.com/office/drawing/2016/5/13/chartex" xmlns:cx8="http://schemas.microsoft.com/office/drawing/2016/5/14/chartex" xmlns:mc="http://schemas.openxmlformats.org/markup-compatibility/2006" xmlns:aink="http://schemas.microsoft.com/office/drawing/2016/ink" xmlns:am3d="http://schemas.microsoft.com/office/drawing/2017/model3d" xmlns:o="urn:schemas-microsoft-com:office:office" xmlns:oel="http://schemas.microsoft.com/office/2019/extlst" xmlns:r="http://schemas.openxmlformats.org/officeDocument/2006/relationships" xmlns:m="http://schemas.openxmlformats.org/officeDocument/2006/math" xmlns:v="urn:schemas-microsoft-com:vml" xmlns:wp14="http://schemas.microsoft.com/office/word/2010/wordprocessingDrawing" xmlns:wp="http://schemas.openxmlformats.org/drawingml/2006/wordprocessingDrawing" xmlns:w10="urn:schemas-microsoft-com:office:word" xmlns:w="http://schemas.openxmlformats.org/wordprocessingml/2006/main" xmlns:w14="http://schemas.microsoft.com/office/word/2010/wordml" xmlns:w15="http://schemas.microsoft.com/office/word/2012/wordml" xmlns:w16cex="http://schemas.microsoft.com/office/word/2018/wordml/cex" xmlns:w16cid="http://schemas.microsoft.com/office/word/2016/wordml/cid" xmlns:w16="http://schemas.microsoft.com/office/word/2018/wordml" xmlns:w16du="http://schemas.microsoft.com/office/word/2023/wordml/word16du" xmlns:w16sdtdh="http://schemas.microsoft.com/office/word/2020/wordml/sdtdatahash" xmlns:w16sdtfl="http://schemas.microsoft.com/office/word/2024/wordml/sdtformatlock" xmlns:w16se="http://schemas.microsoft.com/office/word/2015/wordml/symex" xmlns:wpg="http://schemas.microsoft.com/office/word/2010/wordprocessingGroup" xmlns:wpi="http://schemas.microsoft.com/office/word/2010/wordprocessingInk" xmlns:wne="http://schemas.microsoft.com/office/word/2006/wordml" xmlns:wps="http://schemas.microsoft.com/office/word/2010/wordprocessingShape" mc:Ignorable="w14 w15 w16se w16cid w16 w16cex w16sdtdh w16sdtfl w16du wp14">
   <w:body>
     <w:p>
       <w:r>
@@ -246,7 +246,15 @@
         <w:t xml:space="preserve"> and implanted an optical fiber for fiber photometry recordings. We recorded bulk calcium activity using fiber photometry during an open field. </w:t>
       </w:r>
       <w:r>
-        <w:t xml:space="preserve">To test the contribution of NMDARs to bulk calcium signaling in striatal neurons, we first recorded a 15-minute baseline period, after which we in </w:t>
+        <w:t xml:space="preserve">To test the contribution of NMDARs to bulk calcium signaling in striatal neurons, we first recorded a 15-minute baseline period, after </w:t>
+      </w:r>
+      <w:proofErr w:type="gramStart"/>
+      <w:r>
+        <w:t>which we in</w:t>
+      </w:r>
+      <w:proofErr w:type="gramEnd"/>
+      <w:r>
+        <w:t xml:space="preserve"> </w:t>
       </w:r>
       <w:r>
         <w:t xml:space="preserve">we injected </w:t>
@@ -296,7 +304,15 @@
         <w:t xml:space="preserve"> calcium signaling</w:t>
       </w:r>
       <w:r>
-        <w:t xml:space="preserve">. After injection, mice injected with MK801 showed a decrease in spontaneous calcium transients, with a sharper decrease 10 minutes after the injection (Figure 1C). After 30 minutes, mice injected with MK801 displayed a transient rate lower than 20% of their baseline in the three groups, while a transient rate of over 60% was observed after a saline injection (Figure 1C,D). This suggests that NMDARs are the primary contributor of, and are necessary for, calcium signaling in the striatum </w:t>
+        <w:t>. After injection, mice injected with MK801 showed a decrease in spontaneous calcium transients, with a sharper decrease 10 minutes after the injection (Figure 1C). After 30 minutes, mice injected with MK801 displayed a transient rate lower than 20% of their baseline in the three groups, while a transient rate of over 60% was observed after a saline injection (Figure 1</w:t>
+      </w:r>
+      <w:proofErr w:type="gramStart"/>
+      <w:r>
+        <w:t>C,D</w:t>
+      </w:r>
+      <w:proofErr w:type="gramEnd"/>
+      <w:r>
+        <w:t xml:space="preserve">). This suggests that NMDARs are the primary contributor of, and are necessary for, calcium signaling in the striatum </w:t>
       </w:r>
       <w:r>
         <w:rPr>
@@ -311,7 +327,15 @@
     </w:p>
     <w:p>
       <w:r>
-        <w:t xml:space="preserve">In the striatum, NMDARs also play an important role facilitating in DOWN to UP state transitions and spontaneous firing </w:t>
+        <w:t xml:space="preserve">In the striatum, NMDARs also play an important role </w:t>
+      </w:r>
+      <w:proofErr w:type="gramStart"/>
+      <w:r>
+        <w:t>facilitating in</w:t>
+      </w:r>
+      <w:proofErr w:type="gramEnd"/>
+      <w:r>
+        <w:t xml:space="preserve"> DOWN to UP state transitions and spontaneous firing </w:t>
       </w:r>
       <w:r>
         <w:rPr>
@@ -321,7 +345,15 @@
         <w:t>in vivo</w:t>
       </w:r>
       <w:r>
-        <w:t xml:space="preserve"> (refs). Therefore, the observed decrease in calcium signaling induced by NMDAR antagonism may be caused indirectly, through the reduction action potentials, which may lead to a decrease in calcium influx by voltage-gated calcium channels. To test this possibility, we performed </w:t>
+        <w:t xml:space="preserve"> (refs). Therefore, the observed decrease in calcium signaling induced by NMDAR antagonism may be caused indirectly, through the </w:t>
+      </w:r>
+      <w:proofErr w:type="gramStart"/>
+      <w:r>
+        <w:t>reduction</w:t>
+      </w:r>
+      <w:proofErr w:type="gramEnd"/>
+      <w:r>
+        <w:t xml:space="preserve"> action potentials, which may lead to a decrease in calcium influx by voltage-gated calcium channels. To test this possibility, we performed </w:t>
       </w:r>
       <w:r>
         <w:rPr>
@@ -354,13 +386,29 @@
         </w:rPr>
       </w:pPr>
       <w:r>
-        <w:t xml:space="preserve">In our previous study, we reported than most calcium transients do not occur concurrently with spiking bursts and vice versa. Yet, there is a consistent, moderate relationship between these two signals. To test whether this relationship is altered after antagonism of NMDARs, we first assessed calcium activity around spiking bursts of similar amplitude (see methods) in both the baseline period and after MK801 injections. We observed that spiking </w:t>
+        <w:t xml:space="preserve">In our previous study, we reported </w:t>
+      </w:r>
+      <w:proofErr w:type="gramStart"/>
+      <w:r>
+        <w:t>than</w:t>
+      </w:r>
+      <w:proofErr w:type="gramEnd"/>
+      <w:r>
+        <w:t xml:space="preserve"> most calcium transients do not occur concurrently with spiking bursts and vice versa. Yet, there is a consistent, moderate relationship between these two signals. To test whether this relationship is altered after antagonism of NMDARs, we first assessed calcium activity around spiking bursts of similar amplitude (see methods) in both the baseline period and after MK801 injections. We observed that spiking </w:t>
       </w:r>
       <w:r>
         <w:t>bursts of similar amplitude had diminished concurrent calcium after MK-801 injections</w:t>
       </w:r>
       <w:r>
-        <w:t xml:space="preserve"> (Figure 1H,I)</w:t>
+        <w:t xml:space="preserve"> (Figure 1</w:t>
+      </w:r>
+      <w:proofErr w:type="gramStart"/>
+      <w:r>
+        <w:t>H,I</w:t>
+      </w:r>
+      <w:proofErr w:type="gramEnd"/>
+      <w:r>
+        <w:t>)</w:t>
       </w:r>
       <w:r>
         <w:t>.</w:t>
@@ -393,7 +441,21 @@
         <w:rPr>
           <w:u w:val="single"/>
         </w:rPr>
-        <w:t>NMDARs antagonism diminishes behaviorally-evoked calcium changes.</w:t>
+        <w:t xml:space="preserve">NMDARs antagonism diminishes </w:t>
+      </w:r>
+      <w:proofErr w:type="gramStart"/>
+      <w:r>
+        <w:rPr>
+          <w:u w:val="single"/>
+        </w:rPr>
+        <w:t>behaviorally-evoked</w:t>
+      </w:r>
+      <w:proofErr w:type="gramEnd"/>
+      <w:r>
+        <w:rPr>
+          <w:u w:val="single"/>
+        </w:rPr>
+        <w:t xml:space="preserve"> calcium changes.</w:t>
       </w:r>
     </w:p>
     <w:p>
@@ -473,7 +535,15 @@
     <w:p/>
     <w:p>
       <w:r>
-        <w:t>After a saline injection, we observed SOME SORT OF RELATIONSHIP BETWEEN SPEED AND PHOTOMETRY. In contrast, after MK801, there was no relationship between speed and calcium levels. We further analyzed calcium activity around acceleration peaks. Consistent with previous literature, there was an increase in calcium activity around acceleration peaks after a saline injection. This calcium activity increase was substantially diminished after MK801 injection. Together, these results show that NMDAR disrupts the relationship between locomotor parameters and calcium activity.</w:t>
+        <w:t xml:space="preserve">After a saline injection, we observed SOME SORT OF RELATIONSHIP BETWEEN SPEED AND PHOTOMETRY. In contrast, after MK801, there was no relationship between speed and calcium levels. We further analyzed calcium activity around acceleration peaks. Consistent with previous literature, there was an increase in calcium activity around acceleration peaks after a saline injection. This calcium activity increase was substantially diminished after </w:t>
+      </w:r>
+      <w:proofErr w:type="gramStart"/>
+      <w:r>
+        <w:t>MK801</w:t>
+      </w:r>
+      <w:proofErr w:type="gramEnd"/>
+      <w:r>
+        <w:t xml:space="preserve"> injection. Together, these results show that NMDAR disrupts the relationship between locomotor parameters and calcium activity.</w:t>
       </w:r>
     </w:p>
     <w:p>
@@ -501,8 +571,13 @@
       </w:r>
     </w:p>
     <w:p>
-      <w:r>
-        <w:t xml:space="preserve">A limitation of </w:t>
+      <w:proofErr w:type="gramStart"/>
+      <w:r>
+        <w:t>A limitation</w:t>
+      </w:r>
+      <w:proofErr w:type="gramEnd"/>
+      <w:r>
+        <w:t xml:space="preserve"> of </w:t>
       </w:r>
       <w:r>
         <w:t xml:space="preserve">using </w:t>
@@ -610,8 +685,17 @@
       </w:r>
     </w:p>
     <w:p>
-      <w:r>
-        <w:t>Our previous experiments demonstrate that NMDARs are the primary source of calcium in striatal neurons. An intriguing corollary to our results is the observation that NMDAR-driven calcium changes is highly dynamic, with ma</w:t>
+      <w:bookmarkStart w:id="0" w:name="_Hlk201247903"/>
+      <w:r>
+        <w:t xml:space="preserve">Our previous experiments demonstrate that NMDARs are the primary source of calcium in striatal neurons. An intriguing corollary to our results is the observation that NMDAR-driven calcium changes </w:t>
+      </w:r>
+      <w:proofErr w:type="gramStart"/>
+      <w:r>
+        <w:t>is</w:t>
+      </w:r>
+      <w:proofErr w:type="gramEnd"/>
+      <w:r>
+        <w:t xml:space="preserve"> highly dynamic, with ma</w:t>
       </w:r>
       <w:r>
         <w:t xml:space="preserve">ny transient increases in activity. </w:t>
@@ -622,11 +706,16 @@
         <w:t xml:space="preserve">NMDARs have widely been implicated in both synaptic plasticity and learning in the striatum. Yet, </w:t>
       </w:r>
       <w:r>
-        <w:t>finding mechanisms that plausibly bridge the sub-second timescales of synaptic plasticity events and</w:t>
+        <w:t xml:space="preserve">finding mechanisms that plausibly bridge the sub-second timescales of synaptic plasticity events </w:t>
+      </w:r>
+      <w:proofErr w:type="gramStart"/>
+      <w:r>
+        <w:t>and</w:t>
       </w:r>
       <w:r>
         <w:t xml:space="preserve"> to</w:t>
       </w:r>
+      <w:proofErr w:type="gramEnd"/>
       <w:r>
         <w:t xml:space="preserve"> th</w:t>
       </w:r>
@@ -713,9 +802,11 @@
       <w:r>
         <w:t>Figure 4</w:t>
       </w:r>
+      <w:proofErr w:type="gramStart"/>
       <w:r>
         <w:t>C,D</w:t>
       </w:r>
+      <w:proofErr w:type="gramEnd"/>
       <w:r>
         <w:t xml:space="preserve"> </w:t>
       </w:r>
@@ -728,6 +819,7 @@
       <w:r>
         <w:t>.</w:t>
       </w:r>
+      <w:bookmarkEnd w:id="0"/>
       <w:r>
         <w:rPr>
           <w:noProof/>
@@ -792,21 +884,69 @@
                                 <w:sz w:val="17"/>
                                 <w:szCs w:val="17"/>
                               </w:rPr>
-                              <w:t xml:space="preserve">Antagonism of striatal NMDARs disrupt learning from rewarded actions. (A) Experimental design. Animals were trained for (B). Example behavior in the 8-hr test session of the same mouse after a saline (top) or an MK-801 (bottom) infusion. Red lines indicate true probability of reward, </w:t>
+                              <w:t xml:space="preserve">Antagonism of striatal NMDARs disrupt learning from rewarded actions. (A) Experimental design. Animals were trained for (B). Example behavior in the 8-hr test session of the same mouse after a saline (top) or an MK-801 (bottom) infusion. Red lines indicate true probability of </w:t>
+                            </w:r>
+                            <w:proofErr w:type="gramStart"/>
+                            <w:r>
+                              <w:rPr>
+                                <w:sz w:val="17"/>
+                                <w:szCs w:val="17"/>
+                              </w:rPr>
+                              <w:t>reward,</w:t>
+                            </w:r>
+                            <w:proofErr w:type="gramEnd"/>
+                            <w:r>
+                              <w:rPr>
+                                <w:sz w:val="17"/>
+                                <w:szCs w:val="17"/>
+                              </w:rPr>
+                              <w:t xml:space="preserve"> </w:t>
                             </w:r>
                             <w:r>
                               <w:rPr>
                                 <w:sz w:val="17"/>
                                 <w:szCs w:val="17"/>
                               </w:rPr>
-                              <w:t xml:space="preserve">cyan and green lines indicate mouse behavior. (C-D) Number of pellets obtained (C), and pokes made (D) in the test session. (E) Ratio of pokes per pellets. (F)  (Left) Peri-event histogram around probability reversals. Trial zero depicts first trial after reversal. (Right) Average accuracy (probability of poking on the high probability side) in the ten trials prior to the reversal. (G) Schematic of rewarded trials. (H) Quantification of win-stay behavior in test session (I) Influence of past rewarded trials in </w:t>
+                              <w:t xml:space="preserve">cyan and green lines indicate mouse behavior. (C-D) Number of pellets obtained (C), and pokes made (D) in the test session. (E) Ratio of pokes per pellets. </w:t>
+                            </w:r>
+                            <w:proofErr w:type="gramStart"/>
+                            <w:r>
+                              <w:rPr>
+                                <w:sz w:val="17"/>
+                                <w:szCs w:val="17"/>
+                              </w:rPr>
+                              <w:t>(F)  (</w:t>
+                            </w:r>
+                            <w:proofErr w:type="gramEnd"/>
+                            <w:r>
+                              <w:rPr>
+                                <w:sz w:val="17"/>
+                                <w:szCs w:val="17"/>
+                              </w:rPr>
+                              <w:t xml:space="preserve">Left) Peri-event histogram around probability reversals. Trial zero depicts first trial after reversal. (Right) Average accuracy (probability of poking on the high probability side) in the ten trials prior to the reversal. (G) Schematic of rewarded trials. (H) Quantification of win-stay behavior in test session (I) Influence of past rewarded trials </w:t>
+                            </w:r>
+                            <w:proofErr w:type="gramStart"/>
+                            <w:r>
+                              <w:rPr>
+                                <w:sz w:val="17"/>
+                                <w:szCs w:val="17"/>
+                              </w:rPr>
+                              <w:t xml:space="preserve">in </w:t>
                             </w:r>
                             <w:r>
                               <w:rPr>
                                 <w:sz w:val="17"/>
                                 <w:szCs w:val="17"/>
                               </w:rPr>
-                              <w:t>. (Left) Regressor coefficients of each of past 5 trials. (Right) Sum of the regressor coefficients. (J) Estimated learning rate from reward</w:t>
+                              <w:t>.</w:t>
+                            </w:r>
+                            <w:proofErr w:type="gramEnd"/>
+                            <w:r>
+                              <w:rPr>
+                                <w:sz w:val="17"/>
+                                <w:szCs w:val="17"/>
+                              </w:rPr>
+                              <w:t xml:space="preserve"> (Left) Regressor coefficients of each of past 5 trials. (Right) Sum of the regressor coefficients. (J) Estimated learning rate from reward</w:t>
                             </w:r>
                             <w:r>
                               <w:rPr>
@@ -882,21 +1022,69 @@
                           <w:sz w:val="17"/>
                           <w:szCs w:val="17"/>
                         </w:rPr>
-                        <w:t xml:space="preserve">Antagonism of striatal NMDARs disrupt learning from rewarded actions. (A) Experimental design. Animals were trained for (B). Example behavior in the 8-hr test session of the same mouse after a saline (top) or an MK-801 (bottom) infusion. Red lines indicate true probability of reward, </w:t>
+                        <w:t xml:space="preserve">Antagonism of striatal NMDARs disrupt learning from rewarded actions. (A) Experimental design. Animals were trained for (B). Example behavior in the 8-hr test session of the same mouse after a saline (top) or an MK-801 (bottom) infusion. Red lines indicate true probability of </w:t>
+                      </w:r>
+                      <w:proofErr w:type="gramStart"/>
+                      <w:r>
+                        <w:rPr>
+                          <w:sz w:val="17"/>
+                          <w:szCs w:val="17"/>
+                        </w:rPr>
+                        <w:t>reward,</w:t>
+                      </w:r>
+                      <w:proofErr w:type="gramEnd"/>
+                      <w:r>
+                        <w:rPr>
+                          <w:sz w:val="17"/>
+                          <w:szCs w:val="17"/>
+                        </w:rPr>
+                        <w:t xml:space="preserve"> </w:t>
                       </w:r>
                       <w:r>
                         <w:rPr>
                           <w:sz w:val="17"/>
                           <w:szCs w:val="17"/>
                         </w:rPr>
-                        <w:t xml:space="preserve">cyan and green lines indicate mouse behavior. (C-D) Number of pellets obtained (C), and pokes made (D) in the test session. (E) Ratio of pokes per pellets. (F)  (Left) Peri-event histogram around probability reversals. Trial zero depicts first trial after reversal. (Right) Average accuracy (probability of poking on the high probability side) in the ten trials prior to the reversal. (G) Schematic of rewarded trials. (H) Quantification of win-stay behavior in test session (I) Influence of past rewarded trials in </w:t>
+                        <w:t xml:space="preserve">cyan and green lines indicate mouse behavior. (C-D) Number of pellets obtained (C), and pokes made (D) in the test session. (E) Ratio of pokes per pellets. </w:t>
+                      </w:r>
+                      <w:proofErr w:type="gramStart"/>
+                      <w:r>
+                        <w:rPr>
+                          <w:sz w:val="17"/>
+                          <w:szCs w:val="17"/>
+                        </w:rPr>
+                        <w:t>(F)  (</w:t>
+                      </w:r>
+                      <w:proofErr w:type="gramEnd"/>
+                      <w:r>
+                        <w:rPr>
+                          <w:sz w:val="17"/>
+                          <w:szCs w:val="17"/>
+                        </w:rPr>
+                        <w:t xml:space="preserve">Left) Peri-event histogram around probability reversals. Trial zero depicts first trial after reversal. (Right) Average accuracy (probability of poking on the high probability side) in the ten trials prior to the reversal. (G) Schematic of rewarded trials. (H) Quantification of win-stay behavior in test session (I) Influence of past rewarded trials </w:t>
+                      </w:r>
+                      <w:proofErr w:type="gramStart"/>
+                      <w:r>
+                        <w:rPr>
+                          <w:sz w:val="17"/>
+                          <w:szCs w:val="17"/>
+                        </w:rPr>
+                        <w:t xml:space="preserve">in </w:t>
                       </w:r>
                       <w:r>
                         <w:rPr>
                           <w:sz w:val="17"/>
                           <w:szCs w:val="17"/>
                         </w:rPr>
-                        <w:t>. (Left) Regressor coefficients of each of past 5 trials. (Right) Sum of the regressor coefficients. (J) Estimated learning rate from reward</w:t>
+                        <w:t>.</w:t>
+                      </w:r>
+                      <w:proofErr w:type="gramEnd"/>
+                      <w:r>
+                        <w:rPr>
+                          <w:sz w:val="17"/>
+                          <w:szCs w:val="17"/>
+                        </w:rPr>
+                        <w:t xml:space="preserve"> (Left) Regressor coefficients of each of past 5 trials. (Right) Sum of the regressor coefficients. (J) Estimated learning rate from reward</w:t>
                       </w:r>
                       <w:r>
                         <w:rPr>
@@ -980,7 +1168,13 @@
         <w:t xml:space="preserve"> saline infusion, we first </w:t>
       </w:r>
       <w:r>
-        <w:t xml:space="preserve">tested how many pokes it took, in average, to obtain a pellet. A higher number in this metric suggests worse performance and vice versa, with a value of 2 being chance level and a value of 1 being perfect performance. After MK-801 infusion, </w:t>
+        <w:t xml:space="preserve">tested how many pokes it took, </w:t>
+      </w:r>
+      <w:r>
+        <w:t>on</w:t>
+      </w:r>
+      <w:r>
+        <w:t xml:space="preserve"> average, to obtain a pellet. A higher number in this metric suggests worse performance and vice versa, with a value of 2 being chance level and a value of 1 being perfect performance. After MK-801 infusion, </w:t>
       </w:r>
       <w:r>
         <w:t xml:space="preserve">despite having similar number of pokes and pellets, </w:t>
@@ -992,7 +1186,12 @@
         <w:t>p-value&lt;0.05)</w:t>
       </w:r>
       <w:r>
-        <w:t xml:space="preserve">. To further </w:t>
+        <w:t xml:space="preserve">. </w:t>
+      </w:r>
+    </w:p>
+    <w:p>
+      <w:r>
+        <w:t xml:space="preserve">To further </w:t>
       </w:r>
       <w:r>
         <w:t>investigate changes in</w:t>
@@ -1004,119 +1203,356 @@
         <w:t xml:space="preserve">well mice performed around the </w:t>
       </w:r>
       <w:r>
-        <w:t xml:space="preserve">trials where the probabilities associated which each side were reversed. Interestingly, in the ten trials prior to the probability reversals, </w:t>
-      </w:r>
-      <w:r>
-        <w:t xml:space="preserve">where mice […], after MK-801 mice showed a lower accuracy. In contrast, after </w:t>
-      </w:r>
-      <w:r>
-        <w:t>[…].</w:t>
-      </w:r>
-    </w:p>
-    <w:p>
-      <w:r>
-        <w:t xml:space="preserve">Importantly, these effects of NMDAR antagonism were dose dependent, as a lower concentration of MK-801 infusion (2mg/mL) led to similar effects, but with a lower effect size (Figure S8). Additionally, </w:t>
-      </w:r>
-      <w:proofErr w:type="spellStart"/>
-      <w:r>
-        <w:t>i.p.</w:t>
-      </w:r>
-      <w:proofErr w:type="spellEnd"/>
-      <w:r>
-        <w:t xml:space="preserve"> </w:t>
+        <w:t xml:space="preserve">trials where the probabilities associated which each side were reversed. </w:t>
+      </w:r>
+      <w:r>
+        <w:t>We observed</w:t>
+      </w:r>
+      <w:r>
+        <w:t xml:space="preserve"> that after a saline infusion, mice displayed an increasing accuracy as they approached the criterion (obtaining 30 pellets) for reversal of probabilities. In contrast, after an MK-801 infusion, mice did not show an increase in accuracy as the reversal of probabilities approached (Figure 4F, left). Overall, saline mice had a significantly higher average accuracy in the 10 trials prior probability reversal (Figure </w:t>
       </w:r>
       <w:r>
         <w:lastRenderedPageBreak/>
-        <w:t xml:space="preserve">injections of MK-801 </w:t>
-      </w:r>
-      <w:r>
-        <w:t>(1mg/Kg) using the same experimental paradigm led to similar, yet stronger effects (Figure S7), with, for instance, accuracy prior to probability reversal being no higher than chance in MK-801 injected mice (Figure S7F). This suggests that the volume restriction of local drug injection using cannulas leads to only a partial level of , but that antagonism of all (or at least a majority) of striatal NMDARs can lead to a very strong reduction of learning from rewarded trials, with likely additional contributions from NMDAR in other brain regions.</w:t>
-      </w:r>
-    </w:p>
-    <w:p>
-      <w:r>
-        <w:t xml:space="preserve">We next evaluated the possibility </w:t>
-      </w:r>
-      <w:r>
-        <w:t>that</w:t>
-      </w:r>
-      <w:r>
-        <w:t xml:space="preserve"> these effects were due to an increase in non-goal directed poking.</w:t>
-      </w:r>
-      <w:r>
-        <w:t xml:space="preserve"> W</w:t>
-      </w:r>
-      <w:r>
-        <w:t>e</w:t>
-      </w:r>
-      <w:r>
-        <w:t xml:space="preserve"> </w:t>
-      </w:r>
-      <w:r>
-        <w:t xml:space="preserve">home-cage trained </w:t>
-      </w:r>
-      <w:r>
-        <w:t xml:space="preserve">6 </w:t>
-      </w:r>
-      <w:r>
-        <w:t xml:space="preserve">mice </w:t>
-      </w:r>
-      <w:r>
-        <w:t xml:space="preserve">(X males, Y females) </w:t>
-      </w:r>
-      <w:r>
-        <w:t xml:space="preserve">on a Fixed Ratio 1 task (FR1 task) using the </w:t>
-      </w:r>
-      <w:r>
-        <w:t>FED device</w:t>
-      </w:r>
-      <w:r>
-        <w:t>, such that a left-side poke was associated with a 100% of probability of a food reward</w:t>
-      </w:r>
-      <w:r>
-        <w:t xml:space="preserve"> (active)</w:t>
-      </w:r>
-      <w:r>
-        <w:t>, while a right-side poke was associated with a 0% of reward</w:t>
-      </w:r>
-      <w:r>
-        <w:t xml:space="preserve"> (inactive)</w:t>
-      </w:r>
-      <w:r>
-        <w:t xml:space="preserve">, </w:t>
-      </w:r>
-      <w:r>
-        <w:t>with no change in these probabilities</w:t>
-      </w:r>
-      <w:r>
-        <w:t xml:space="preserve">. </w:t>
-      </w:r>
-      <w:r>
-        <w:t xml:space="preserve">We followed the same </w:t>
-      </w:r>
-      <w:r>
-        <w:t xml:space="preserve">experimental paradigm </w:t>
-      </w:r>
-      <w:r>
-        <w:t>as in</w:t>
-      </w:r>
-      <w:r>
-        <w:t xml:space="preserve"> the bandit task experiment, with training until proficiency was reached, bilateral cannula implantation in DMS, and a test session after surgery recovery. During the test session, mice infused with MK-801 (1uL per hemisphere, at 4mg/mL) obtained poked significantly more and obtained more pellets (although the increase in pellets obtained was not statistically significant, at p=0.07). Importantly, the ratio of active pokes </w:t>
-      </w:r>
-      <w:r>
-        <w:t xml:space="preserve">and </w:t>
-      </w:r>
-      <w:r>
-        <w:t>inactive pokes</w:t>
-      </w:r>
-      <w:r>
-        <w:t xml:space="preserve">, and </w:t>
+        <w:t xml:space="preserve">4F, right). Interestingly, there was no difference in the average accuracy post-reversal (stats).  </w:t>
+      </w:r>
+      <w:r>
+        <w:t xml:space="preserve">There are important differences between the pre-reversal and post-reversal periods. Prior to the reversal, mice display high accuracy, with few mistakes made, and thus it would appear that mice are learning mostly from rewarded actions. In contrast, in the post-reversal period accuracy is low, with mice learning primarily from unrewarded actions. Prior studies have suggested that mice learn from rewarded and unrewarded actions at different rates (REFs), which suggest these learning strategies </w:t>
+      </w:r>
+      <w:r>
+        <w:t>may be dissociable</w:t>
+      </w:r>
+      <w:r>
+        <w:t>. Given the</w:t>
+      </w:r>
+      <w:r>
+        <w:t xml:space="preserve"> decrease in pre-reversal accuracy but not in post-reversal accuracy after MK-801 infusion and the prior literature, we investigated more in depth the effect of NMDAR antagonism in these two strategies.</w:t>
+      </w:r>
+    </w:p>
+    <w:p>
+      <w:r>
+        <w:t xml:space="preserve">First, we assessed differences in learning from rewarded trials (Figure 4G-J).  After MK-801 infusion, mice displayed a significantly lower </w:t>
       </w:r>
       <w:r>
         <w:rPr>
           <w:i/>
           <w:iCs/>
         </w:rPr>
+        <w:t>win-sta</w:t>
+      </w:r>
+      <w:r>
+        <w:rPr>
+          <w:i/>
+          <w:iCs/>
+        </w:rPr>
+        <w:t xml:space="preserve">y </w:t>
+      </w:r>
+      <w:r>
+        <w:t xml:space="preserve">behavior (Figure 4H). Next, to expand on this analysis, we used logistic regression to determine how much influence the past 5 trials, if and only if they were rewarded, had on the next choice. The higher the regressor coefficient of a trial, the more influence it had on the next choice. In agreement with previous studies (REFS), we found that the most recent trial had the highest influence on choice, with trials farther in the past showing decreasing influence (Figure 4I, left). Notably, after MK-801 infusion, mice previously rewarded actions had significantly less influence on choice compared to saline infusions (Figure 4I, right). </w:t>
+      </w:r>
+      <w:r>
+        <w:t xml:space="preserve">Finally, we estimated the learning rate from rewarded trials, using a well-established reinforcement learning model </w:t>
+      </w:r>
+      <w:r>
+        <w:t>(</w:t>
+      </w:r>
+      <w:r>
+        <w:rPr>
+          <w:i/>
+          <w:iCs/>
+        </w:rPr>
+        <w:t xml:space="preserve">risk-sensitive reinforcement learning, </w:t>
+      </w:r>
+      <w:r>
+        <w:t>REFs)</w:t>
+      </w:r>
+      <w:r>
+        <w:t xml:space="preserve"> </w:t>
+      </w:r>
+      <w:r>
+        <w:t xml:space="preserve">that </w:t>
+      </w:r>
+      <w:r>
+        <w:t xml:space="preserve">uses two distinct learning rate parameters for learning from </w:t>
+      </w:r>
+      <w:r>
+        <w:t xml:space="preserve">wins (positive learning rate) and losses (negative learning rate). We found that the estimated positive learning rate was significantly lower after an MK-801 infusion compared to the saline infusion. Overall, </w:t>
+      </w:r>
+    </w:p>
+    <w:p>
+      <w:r>
+        <w:t xml:space="preserve">Next, we assessed differences in learning from </w:t>
+      </w:r>
+      <w:r>
+        <w:t>un</w:t>
+      </w:r>
+      <w:r>
+        <w:t xml:space="preserve">rewarded trials (Figure 4K-N). We observed no difference in </w:t>
+      </w:r>
+      <w:r>
+        <w:rPr>
+          <w:i/>
+          <w:iCs/>
+        </w:rPr>
+        <w:t>lose-shift</w:t>
+      </w:r>
+      <w:r>
+        <w:t xml:space="preserve"> behavior after MK-801 infusion compared to saline infusion</w:t>
+      </w:r>
+      <w:r>
+        <w:t xml:space="preserve"> (Figure 4L)</w:t>
+      </w:r>
+      <w:r>
+        <w:t xml:space="preserve">. However, we did observe that </w:t>
+      </w:r>
+      <w:r>
+        <w:rPr>
+          <w:i/>
+          <w:iCs/>
+        </w:rPr>
+        <w:t>lose-shift</w:t>
+      </w:r>
+      <w:r>
+        <w:t xml:space="preserve"> behavior was below 0.5 in both, meaning that mice tend to repeat actions even after “losing”, consistent with previously described “sticky” behavior (REF). Next, we used logistic regression to measure </w:t>
+      </w:r>
+      <w:r>
+        <w:t xml:space="preserve">the influence of past unrewarded trials on choice. We found that losses had </w:t>
+      </w:r>
+      <w:proofErr w:type="gramStart"/>
+      <w:r>
+        <w:t>smaller</w:t>
+      </w:r>
+      <w:proofErr w:type="gramEnd"/>
+      <w:r>
+        <w:t xml:space="preserve"> influence on choice compared to wins, and that antagonizing NMDARs had no effect </w:t>
+      </w:r>
+      <w:proofErr w:type="gramStart"/>
+      <w:r>
+        <w:t>in</w:t>
+      </w:r>
+      <w:proofErr w:type="gramEnd"/>
+      <w:r>
+        <w:t xml:space="preserve"> this influence </w:t>
+      </w:r>
+      <w:r>
+        <w:t>(Figure 4M). Similarly, the estimated negative learning rate was not different</w:t>
+      </w:r>
+      <w:r>
+        <w:t xml:space="preserve"> after MK-801 infusion compared to saline (Figure 4N). Overall, these results demonstrate that the antagonism of striatal NMDARs leads to a robust decrease in learning from rewarded actions, but not unrewarded actions, suggesting that NMDAR-driven calcium signal is essential for moment-to</w:t>
+      </w:r>
+      <w:r>
+        <w:t>-moment learning from rewarded actions.</w:t>
+      </w:r>
+    </w:p>
+    <w:p>
+      <w:r>
+        <w:t>Importantly, the</w:t>
+      </w:r>
+      <w:r>
+        <w:t xml:space="preserve"> </w:t>
+      </w:r>
+      <w:r>
+        <w:t xml:space="preserve">effects of NMDAR antagonism </w:t>
+      </w:r>
+      <w:r>
+        <w:t>were</w:t>
+      </w:r>
+      <w:r>
+        <w:t xml:space="preserve"> </w:t>
+      </w:r>
+      <w:r>
+        <w:t>dose-</w:t>
+      </w:r>
+      <w:r>
+        <w:t xml:space="preserve">dependent, as a lower concentration of MK-801 infusion (2mg/mL) led to similar effects, but with a lower effect size (Figure S8). Additionally, </w:t>
+      </w:r>
+      <w:proofErr w:type="spellStart"/>
+      <w:r>
+        <w:t>i.p.</w:t>
+      </w:r>
+      <w:proofErr w:type="spellEnd"/>
+      <w:r>
+        <w:t xml:space="preserve"> injections of MK-801 </w:t>
+      </w:r>
+      <w:r>
+        <w:t xml:space="preserve">(1mg/Kg) using the same experimental paradigm led to similar, yet stronger effects (Figure S7), with, for instance, </w:t>
+      </w:r>
+      <w:r>
+        <w:t>pre-reversal accuracy</w:t>
+      </w:r>
+      <w:r>
+        <w:t xml:space="preserve"> being no higher than chance</w:t>
+      </w:r>
+      <w:r>
+        <w:t xml:space="preserve"> levels</w:t>
+      </w:r>
+      <w:r>
+        <w:t xml:space="preserve"> in</w:t>
+      </w:r>
+      <w:r>
+        <w:t xml:space="preserve"> </w:t>
+      </w:r>
+      <w:proofErr w:type="spellStart"/>
+      <w:r>
+        <w:t>i.p.</w:t>
+      </w:r>
+      <w:proofErr w:type="spellEnd"/>
+      <w:r>
+        <w:t xml:space="preserve"> MK-801 injected mice (Figure S7F). This suggests that the volume restriction of local drug injection</w:t>
+      </w:r>
+      <w:r>
+        <w:t>s</w:t>
+      </w:r>
+      <w:r>
+        <w:t xml:space="preserve"> using cannulas leads to only </w:t>
+      </w:r>
+      <w:r>
+        <w:t>partial</w:t>
+      </w:r>
+      <w:r>
+        <w:t xml:space="preserve">, yet substantial, effects on learning. Yet, </w:t>
+      </w:r>
+      <w:proofErr w:type="gramStart"/>
+      <w:r>
+        <w:t>antagonism</w:t>
+      </w:r>
+      <w:proofErr w:type="gramEnd"/>
+      <w:r>
+        <w:t xml:space="preserve"> of all (or at least a majority</w:t>
+      </w:r>
+      <w:r>
+        <w:t xml:space="preserve"> of</w:t>
+      </w:r>
+      <w:r>
+        <w:t>) striatal NMDARs</w:t>
+      </w:r>
+      <w:r>
+        <w:t xml:space="preserve"> through systemic delivery of antagonists,</w:t>
+      </w:r>
+      <w:r>
+        <w:t xml:space="preserve"> </w:t>
+      </w:r>
+      <w:r>
+        <w:t>with likely additional contributions from NMDAR in other brain regions</w:t>
+      </w:r>
+      <w:r>
+        <w:t>, l</w:t>
+      </w:r>
+      <w:r>
+        <w:t>ead</w:t>
+      </w:r>
+      <w:r>
+        <w:t>s</w:t>
+      </w:r>
+      <w:r>
+        <w:t xml:space="preserve"> to a very strong reduction of learning from rewarded </w:t>
+      </w:r>
+      <w:r>
+        <w:t>actions</w:t>
+      </w:r>
+      <w:r>
+        <w:t xml:space="preserve">. </w:t>
+      </w:r>
+    </w:p>
+    <w:p>
+      <w:r>
+        <w:lastRenderedPageBreak/>
+        <w:t>Finally, we</w:t>
+      </w:r>
+      <w:r>
+        <w:t xml:space="preserve"> evaluated the possibility </w:t>
+      </w:r>
+      <w:r>
+        <w:t>that</w:t>
+      </w:r>
+      <w:r>
+        <w:t xml:space="preserve"> these effects were due to an increase in non-goal directed </w:t>
+      </w:r>
+      <w:r>
+        <w:t>behavior</w:t>
+      </w:r>
+      <w:r>
+        <w:t>.</w:t>
+      </w:r>
+      <w:r>
+        <w:t xml:space="preserve"> W</w:t>
+      </w:r>
+      <w:r>
+        <w:t>e</w:t>
+      </w:r>
+      <w:r>
+        <w:t xml:space="preserve"> </w:t>
+      </w:r>
+      <w:r>
+        <w:t xml:space="preserve">home-cage trained </w:t>
+      </w:r>
+      <w:r>
+        <w:t xml:space="preserve">6 </w:t>
+      </w:r>
+      <w:r>
+        <w:t xml:space="preserve">mice </w:t>
+      </w:r>
+      <w:r>
+        <w:t xml:space="preserve">(X males, Y females) </w:t>
+      </w:r>
+      <w:r>
+        <w:t>on a Fixed Ratio 1 task (FR1 task</w:t>
+      </w:r>
+      <w:r>
+        <w:t>)</w:t>
+      </w:r>
+      <w:r>
+        <w:t>, such that a left-side poke was associated with a 100% of probability of a food reward</w:t>
+      </w:r>
+      <w:r>
+        <w:t xml:space="preserve"> (active)</w:t>
+      </w:r>
+      <w:r>
+        <w:t>, while a right-side poke was associated with a 0% of reward</w:t>
+      </w:r>
+      <w:r>
+        <w:t xml:space="preserve"> (inactive)</w:t>
+      </w:r>
+      <w:r>
+        <w:t xml:space="preserve">, </w:t>
+      </w:r>
+      <w:r>
+        <w:t xml:space="preserve">with no </w:t>
+      </w:r>
+      <w:r>
+        <w:t xml:space="preserve">further </w:t>
+      </w:r>
+      <w:r>
+        <w:t>change in these probabilities</w:t>
+      </w:r>
+      <w:r>
+        <w:t xml:space="preserve">. </w:t>
+      </w:r>
+      <w:r>
+        <w:t xml:space="preserve">We followed the same </w:t>
+      </w:r>
+      <w:r>
+        <w:t xml:space="preserve">experimental paradigm </w:t>
+      </w:r>
+      <w:r>
+        <w:t>as in</w:t>
+      </w:r>
+      <w:r>
+        <w:t xml:space="preserve"> the bandit task experiment, with training until proficiency was reached, bilateral cannula implantation in DMS, and a test session after surgery recovery. During the test session, mice infused with MK-801 (1uL per hemisphere, at 4mg/mL) obtained poked significantly more and obtained more pellets (although the increase in pellets obtained was not statistically significant, at p=0.07). Importantly, the ratio of active pokes </w:t>
+      </w:r>
+      <w:r>
+        <w:t xml:space="preserve">and </w:t>
+      </w:r>
+      <w:r>
+        <w:t>inactive pokes</w:t>
+      </w:r>
+      <w:r>
+        <w:t xml:space="preserve">, and </w:t>
+      </w:r>
+      <w:r>
+        <w:rPr>
+          <w:i/>
+          <w:iCs/>
+        </w:rPr>
         <w:t>win-stay</w:t>
       </w:r>
       <w:r>
@@ -1132,16 +1568,24 @@
         <w:t>(Figure S</w:t>
       </w:r>
       <w:r>
-        <w:t>8</w:t>
-      </w:r>
-      <w:r>
-        <w:t xml:space="preserve"> </w:t>
-      </w:r>
-      <w:r>
-        <w:t xml:space="preserve">). </w:t>
-      </w:r>
-      <w:r>
-        <w:t>These results suggest that the decreased in performance and learning observed in the bandit task after striatal NMDAR antagonism was not due to an increase in non-goal directed actions but rather by a decrease in the capacity of learning from rewards.</w:t>
+        <w:t>8)</w:t>
+      </w:r>
+      <w:r>
+        <w:t xml:space="preserve">. This result also held for mice where MK-801 was injected </w:t>
+      </w:r>
+      <w:proofErr w:type="spellStart"/>
+      <w:r>
+        <w:t>i.p.</w:t>
+      </w:r>
+      <w:proofErr w:type="spellEnd"/>
+      <w:r>
+        <w:t xml:space="preserve"> (Figure S9)</w:t>
+      </w:r>
+      <w:r>
+        <w:t xml:space="preserve">. </w:t>
+      </w:r>
+      <w:r>
+        <w:t>These results suggest that the decrease in performance and learning observed in the bandit task after striatal NMDAR antagonism was not due to an increase in non-goal directed actions but rather by a decrease in the capacity of learning from rewards.</w:t>
       </w:r>
     </w:p>
     <w:p>
@@ -1189,7 +1633,7 @@
 </file>
 
 <file path=word/styles.xml><?xml version="1.0" encoding="utf-8"?>
-<w:styles xmlns:mc="http://schemas.openxmlformats.org/markup-compatibility/2006" xmlns:r="http://schemas.openxmlformats.org/officeDocument/2006/relationships" xmlns:w="http://schemas.openxmlformats.org/wordprocessingml/2006/main" xmlns:w14="http://schemas.microsoft.com/office/word/2010/wordml" xmlns:w15="http://schemas.microsoft.com/office/word/2012/wordml" xmlns:w16cex="http://schemas.microsoft.com/office/word/2018/wordml/cex" xmlns:w16cid="http://schemas.microsoft.com/office/word/2016/wordml/cid" xmlns:w16="http://schemas.microsoft.com/office/word/2018/wordml" xmlns:w16sdtdh="http://schemas.microsoft.com/office/word/2020/wordml/sdtdatahash" xmlns:w16se="http://schemas.microsoft.com/office/word/2015/wordml/symex" mc:Ignorable="w14 w15 w16se w16cid w16 w16cex w16sdtdh">
+<w:styles xmlns:mc="http://schemas.openxmlformats.org/markup-compatibility/2006" xmlns:r="http://schemas.openxmlformats.org/officeDocument/2006/relationships" xmlns:w="http://schemas.openxmlformats.org/wordprocessingml/2006/main" xmlns:w14="http://schemas.microsoft.com/office/word/2010/wordml" xmlns:w15="http://schemas.microsoft.com/office/word/2012/wordml" xmlns:w16cex="http://schemas.microsoft.com/office/word/2018/wordml/cex" xmlns:w16cid="http://schemas.microsoft.com/office/word/2016/wordml/cid" xmlns:w16="http://schemas.microsoft.com/office/word/2018/wordml" xmlns:w16du="http://schemas.microsoft.com/office/word/2023/wordml/word16du" xmlns:w16sdtdh="http://schemas.microsoft.com/office/word/2020/wordml/sdtdatahash" xmlns:w16sdtfl="http://schemas.microsoft.com/office/word/2024/wordml/sdtformatlock" xmlns:w16se="http://schemas.microsoft.com/office/word/2015/wordml/symex" mc:Ignorable="w14 w15 w16se w16cid w16 w16cex w16sdtdh w16sdtfl w16du">
   <w:docDefaults>
     <w:rPrDefault>
       <w:rPr>

</xml_diff>